<commit_message>
Revert "Create ~$anning process.docx"
</commit_message>
<xml_diff>
--- a/Planning process.docx
+++ b/Planning process.docx
@@ -261,15 +261,296 @@
           <w:szCs w:val="24"/>
         </w:rPr>
       </w:pPr>
-    </w:p>
-    <w:p>
-      <w:pPr>
-        <w:rPr>
-          <w:rFonts w:ascii="Arial" w:hAnsi="Arial" w:cs="Arial"/>
-          <w:sz w:val="24"/>
-          <w:szCs w:val="24"/>
-        </w:rPr>
-      </w:pPr>
+      <w:r>
+        <w:rPr>
+          <w:rFonts w:ascii="Arial" w:hAnsi="Arial" w:cs="Arial"/>
+          <w:sz w:val="24"/>
+          <w:szCs w:val="24"/>
+        </w:rPr>
+        <w:br w:type="page"/>
+      </w:r>
+    </w:p>
+    <w:p>
+      <w:pPr>
+        <w:pStyle w:val="Heading2"/>
+        <w:rPr>
+          <w:rFonts w:ascii="Arial" w:hAnsi="Arial" w:cs="Arial"/>
+          <w:sz w:val="24"/>
+          <w:szCs w:val="24"/>
+        </w:rPr>
+      </w:pPr>
+      <w:r>
+        <w:rPr>
+          <w:rFonts w:ascii="Arial" w:hAnsi="Arial" w:cs="Arial"/>
+          <w:sz w:val="24"/>
+          <w:szCs w:val="24"/>
+        </w:rPr>
+        <w:lastRenderedPageBreak/>
+        <w:t>First week</w:t>
+      </w:r>
+    </w:p>
+    <w:p/>
+    <w:p>
+      <w:pPr>
+        <w:rPr>
+          <w:rFonts w:ascii="Arial" w:hAnsi="Arial" w:cs="Arial"/>
+          <w:sz w:val="24"/>
+          <w:szCs w:val="24"/>
+        </w:rPr>
+      </w:pPr>
+      <w:r>
+        <w:rPr>
+          <w:rFonts w:ascii="Arial" w:hAnsi="Arial" w:cs="Arial"/>
+          <w:sz w:val="24"/>
+          <w:szCs w:val="24"/>
+        </w:rPr>
+        <w:t>Company’s name, vision, logo and department selection was decided and done by the following weekend, no issues.</w:t>
+      </w:r>
+    </w:p>
+    <w:p>
+      <w:pPr>
+        <w:rPr>
+          <w:rFonts w:ascii="Arial" w:hAnsi="Arial" w:cs="Arial"/>
+          <w:sz w:val="24"/>
+          <w:szCs w:val="24"/>
+        </w:rPr>
+      </w:pPr>
+    </w:p>
+    <w:p>
+      <w:pPr>
+        <w:rPr>
+          <w:rFonts w:ascii="Arial" w:hAnsi="Arial" w:cs="Arial"/>
+          <w:sz w:val="24"/>
+          <w:szCs w:val="24"/>
+        </w:rPr>
+      </w:pPr>
+      <w:r>
+        <w:rPr>
+          <w:rFonts w:ascii="Arial" w:hAnsi="Arial" w:cs="Arial"/>
+          <w:sz w:val="24"/>
+          <w:szCs w:val="24"/>
+        </w:rPr>
+        <w:drawing>
+          <wp:inline distT="0" distB="0" distL="0" distR="0" wp14:anchorId="13A4034F" wp14:editId="4DD26773">
+            <wp:extent cx="5731510" cy="1462405"/>
+            <wp:effectExtent l="0" t="0" r="2540" b="4445"/>
+            <wp:docPr id="1991899517" name="Picture 1" descr="A screenshot of a computer&#10;&#10;Description automatically generated"/>
+            <wp:cNvGraphicFramePr>
+              <a:graphicFrameLocks xmlns:a="http://schemas.openxmlformats.org/drawingml/2006/main" noChangeAspect="1"/>
+            </wp:cNvGraphicFramePr>
+            <a:graphic xmlns:a="http://schemas.openxmlformats.org/drawingml/2006/main">
+              <a:graphicData uri="http://schemas.openxmlformats.org/drawingml/2006/picture">
+                <pic:pic xmlns:pic="http://schemas.openxmlformats.org/drawingml/2006/picture">
+                  <pic:nvPicPr>
+                    <pic:cNvPr id="1991899517" name="Picture 1" descr="A screenshot of a computer&#10;&#10;Description automatically generated"/>
+                    <pic:cNvPicPr/>
+                  </pic:nvPicPr>
+                  <pic:blipFill>
+                    <a:blip r:embed="rId4"/>
+                    <a:stretch>
+                      <a:fillRect/>
+                    </a:stretch>
+                  </pic:blipFill>
+                  <pic:spPr>
+                    <a:xfrm>
+                      <a:off x="0" y="0"/>
+                      <a:ext cx="5731510" cy="1462405"/>
+                    </a:xfrm>
+                    <a:prstGeom prst="rect">
+                      <a:avLst/>
+                    </a:prstGeom>
+                  </pic:spPr>
+                </pic:pic>
+              </a:graphicData>
+            </a:graphic>
+          </wp:inline>
+        </w:drawing>
+      </w:r>
+    </w:p>
+    <w:p>
+      <w:pPr>
+        <w:rPr>
+          <w:rFonts w:ascii="Arial" w:hAnsi="Arial" w:cs="Arial"/>
+          <w:sz w:val="24"/>
+          <w:szCs w:val="24"/>
+        </w:rPr>
+      </w:pPr>
+    </w:p>
+    <w:p>
+      <w:pPr>
+        <w:pStyle w:val="Heading1"/>
+        <w:rPr>
+          <w:rFonts w:ascii="Arial" w:hAnsi="Arial" w:cs="Arial"/>
+          <w:sz w:val="24"/>
+          <w:szCs w:val="24"/>
+        </w:rPr>
+      </w:pPr>
+      <w:r>
+        <w:t xml:space="preserve"> </w:t>
+      </w:r>
+      <w:r>
+        <w:rPr>
+          <w:rFonts w:ascii="Arial" w:hAnsi="Arial" w:cs="Arial"/>
+          <w:sz w:val="24"/>
+          <w:szCs w:val="24"/>
+        </w:rPr>
+        <w:t>Second week</w:t>
+      </w:r>
+    </w:p>
+    <w:p/>
+    <w:p>
+      <w:pPr>
+        <w:rPr>
+          <w:rFonts w:ascii="Arial" w:hAnsi="Arial" w:cs="Arial"/>
+          <w:sz w:val="24"/>
+          <w:szCs w:val="24"/>
+        </w:rPr>
+      </w:pPr>
+      <w:r>
+        <w:rPr>
+          <w:rFonts w:ascii="Arial" w:hAnsi="Arial" w:cs="Arial"/>
+          <w:sz w:val="24"/>
+          <w:szCs w:val="24"/>
+        </w:rPr>
+        <w:t>With the essential made, it was time to start the structure, introduction and first project. This phase demanded more time and attention than the first one, but we managed to have them done by Sunday again.</w:t>
+      </w:r>
+    </w:p>
+    <w:p/>
+    <w:p>
+      <w:pPr>
+        <w:rPr>
+          <w:rFonts w:ascii="Arial" w:hAnsi="Arial" w:cs="Arial"/>
+          <w:sz w:val="24"/>
+          <w:szCs w:val="24"/>
+        </w:rPr>
+      </w:pPr>
+      <w:r>
+        <w:rPr>
+          <w:rFonts w:ascii="Arial" w:hAnsi="Arial" w:cs="Arial"/>
+          <w:sz w:val="24"/>
+          <w:szCs w:val="24"/>
+        </w:rPr>
+        <w:drawing>
+          <wp:inline distT="0" distB="0" distL="0" distR="0" wp14:anchorId="097D5D43" wp14:editId="45867778">
+            <wp:extent cx="5731510" cy="1135380"/>
+            <wp:effectExtent l="0" t="0" r="2540" b="7620"/>
+            <wp:docPr id="1480507162" name="Picture 1" descr="A screenshot of a computer&#10;&#10;Description automatically generated"/>
+            <wp:cNvGraphicFramePr>
+              <a:graphicFrameLocks xmlns:a="http://schemas.openxmlformats.org/drawingml/2006/main" noChangeAspect="1"/>
+            </wp:cNvGraphicFramePr>
+            <a:graphic xmlns:a="http://schemas.openxmlformats.org/drawingml/2006/main">
+              <a:graphicData uri="http://schemas.openxmlformats.org/drawingml/2006/picture">
+                <pic:pic xmlns:pic="http://schemas.openxmlformats.org/drawingml/2006/picture">
+                  <pic:nvPicPr>
+                    <pic:cNvPr id="1480507162" name="Picture 1" descr="A screenshot of a computer&#10;&#10;Description automatically generated"/>
+                    <pic:cNvPicPr/>
+                  </pic:nvPicPr>
+                  <pic:blipFill>
+                    <a:blip r:embed="rId5"/>
+                    <a:stretch>
+                      <a:fillRect/>
+                    </a:stretch>
+                  </pic:blipFill>
+                  <pic:spPr>
+                    <a:xfrm>
+                      <a:off x="0" y="0"/>
+                      <a:ext cx="5731510" cy="1135380"/>
+                    </a:xfrm>
+                    <a:prstGeom prst="rect">
+                      <a:avLst/>
+                    </a:prstGeom>
+                  </pic:spPr>
+                </pic:pic>
+              </a:graphicData>
+            </a:graphic>
+          </wp:inline>
+        </w:drawing>
+      </w:r>
+    </w:p>
+    <w:p>
+      <w:pPr>
+        <w:rPr>
+          <w:rFonts w:ascii="Arial" w:hAnsi="Arial" w:cs="Arial"/>
+          <w:sz w:val="24"/>
+          <w:szCs w:val="24"/>
+        </w:rPr>
+      </w:pPr>
+    </w:p>
+    <w:p>
+      <w:pPr>
+        <w:pStyle w:val="Heading2"/>
+        <w:rPr>
+          <w:rFonts w:ascii="Arial" w:hAnsi="Arial" w:cs="Arial"/>
+          <w:sz w:val="24"/>
+          <w:szCs w:val="24"/>
+        </w:rPr>
+      </w:pPr>
+      <w:r>
+        <w:rPr>
+          <w:rFonts w:ascii="Arial" w:hAnsi="Arial" w:cs="Arial"/>
+          <w:sz w:val="24"/>
+          <w:szCs w:val="24"/>
+        </w:rPr>
+        <w:t>Third week</w:t>
+      </w:r>
+    </w:p>
+    <w:p/>
+    <w:p>
+      <w:pPr>
+        <w:rPr>
+          <w:rFonts w:ascii="Arial" w:hAnsi="Arial" w:cs="Arial"/>
+          <w:sz w:val="24"/>
+          <w:szCs w:val="24"/>
+        </w:rPr>
+      </w:pPr>
+      <w:r>
+        <w:rPr>
+          <w:rFonts w:ascii="Arial" w:hAnsi="Arial" w:cs="Arial"/>
+          <w:sz w:val="24"/>
+          <w:szCs w:val="24"/>
+        </w:rPr>
+        <w:t>Finally, the last bunch. We had no issue going through them, done by Saturday night to submit it as soon as possible on Sunday.</w:t>
+      </w:r>
+    </w:p>
+    <w:p/>
+    <w:p>
+      <w:r>
+        <w:drawing>
+          <wp:inline distT="0" distB="0" distL="0" distR="0" wp14:anchorId="24388B02" wp14:editId="1B8D3B53">
+            <wp:extent cx="5731510" cy="1204595"/>
+            <wp:effectExtent l="0" t="0" r="2540" b="0"/>
+            <wp:docPr id="1816208522" name="Picture 1" descr="A screenshot of a computer&#10;&#10;Description automatically generated"/>
+            <wp:cNvGraphicFramePr>
+              <a:graphicFrameLocks xmlns:a="http://schemas.openxmlformats.org/drawingml/2006/main" noChangeAspect="1"/>
+            </wp:cNvGraphicFramePr>
+            <a:graphic xmlns:a="http://schemas.openxmlformats.org/drawingml/2006/main">
+              <a:graphicData uri="http://schemas.openxmlformats.org/drawingml/2006/picture">
+                <pic:pic xmlns:pic="http://schemas.openxmlformats.org/drawingml/2006/picture">
+                  <pic:nvPicPr>
+                    <pic:cNvPr id="1816208522" name="Picture 1" descr="A screenshot of a computer&#10;&#10;Description automatically generated"/>
+                    <pic:cNvPicPr/>
+                  </pic:nvPicPr>
+                  <pic:blipFill>
+                    <a:blip r:embed="rId6"/>
+                    <a:stretch>
+                      <a:fillRect/>
+                    </a:stretch>
+                  </pic:blipFill>
+                  <pic:spPr>
+                    <a:xfrm>
+                      <a:off x="0" y="0"/>
+                      <a:ext cx="5731510" cy="1204595"/>
+                    </a:xfrm>
+                    <a:prstGeom prst="rect">
+                      <a:avLst/>
+                    </a:prstGeom>
+                  </pic:spPr>
+                </pic:pic>
+              </a:graphicData>
+            </a:graphic>
+          </wp:inline>
+        </w:drawing>
+      </w:r>
     </w:p>
     <w:sectPr>
       <w:pgSz w:w="11906" w:h="16838"/>
@@ -703,6 +984,28 @@
       <w:szCs w:val="32"/>
     </w:rPr>
   </w:style>
+  <w:style w:type="paragraph" w:styleId="Heading2">
+    <w:name w:val="heading 2"/>
+    <w:basedOn w:val="Normal"/>
+    <w:next w:val="Normal"/>
+    <w:link w:val="Heading2Char"/>
+    <w:uiPriority w:val="9"/>
+    <w:unhideWhenUsed/>
+    <w:qFormat/>
+    <w:rsid w:val="00E64834"/>
+    <w:pPr>
+      <w:keepNext/>
+      <w:keepLines/>
+      <w:spacing w:before="40" w:after="0"/>
+      <w:outlineLvl w:val="1"/>
+    </w:pPr>
+    <w:rPr>
+      <w:rFonts w:asciiTheme="majorHAnsi" w:eastAsiaTheme="majorEastAsia" w:hAnsiTheme="majorHAnsi" w:cstheme="majorBidi"/>
+      <w:color w:val="2F5496" w:themeColor="accent1" w:themeShade="BF"/>
+      <w:sz w:val="26"/>
+      <w:szCs w:val="26"/>
+    </w:rPr>
+  </w:style>
   <w:style w:type="character" w:default="1" w:styleId="DefaultParagraphFont">
     <w:name w:val="Default Paragraph Font"/>
     <w:uiPriority w:val="1"/>
@@ -741,6 +1044,19 @@
       <w:color w:val="2F5496" w:themeColor="accent1" w:themeShade="BF"/>
       <w:sz w:val="32"/>
       <w:szCs w:val="32"/>
+    </w:rPr>
+  </w:style>
+  <w:style w:type="character" w:customStyle="1" w:styleId="Heading2Char">
+    <w:name w:val="Heading 2 Char"/>
+    <w:basedOn w:val="DefaultParagraphFont"/>
+    <w:link w:val="Heading2"/>
+    <w:uiPriority w:val="9"/>
+    <w:rsid w:val="00E64834"/>
+    <w:rPr>
+      <w:rFonts w:asciiTheme="majorHAnsi" w:eastAsiaTheme="majorEastAsia" w:hAnsiTheme="majorHAnsi" w:cstheme="majorBidi"/>
+      <w:color w:val="2F5496" w:themeColor="accent1" w:themeShade="BF"/>
+      <w:sz w:val="26"/>
+      <w:szCs w:val="26"/>
     </w:rPr>
   </w:style>
 </w:styles>

</xml_diff>